<commit_message>
- added a hint
</commit_message>
<xml_diff>
--- a/Content/Chapter 1 - Basics/Assignments/Assignment 1 - Sum of multiples.docx
+++ b/Content/Chapter 1 - Basics/Assignments/Assignment 1 - Sum of multiples.docx
@@ -69,8 +69,37 @@
         <w:br/>
         <w:t>What about a long variable?</w:t>
       </w:r>
+      <w:r>
+        <w:br/>
+        <w:t xml:space="preserve">Hint: </w:t>
+      </w:r>
       <w:bookmarkStart w:id="0" w:name="_GoBack"/>
+      <w:proofErr w:type="spellStart"/>
+      <w:r>
+        <w:rPr>
+          <w:rFonts w:ascii="Consolas" w:hAnsi="Consolas" w:cs="Consolas"/>
+          <w:i/>
+        </w:rPr>
+        <w:t>Integer.MAX_VALUE</w:t>
+      </w:r>
+      <w:proofErr w:type="spellEnd"/>
+      <w:r>
+        <w:rPr>
+          <w:rFonts w:ascii="Consolas" w:hAnsi="Consolas" w:cs="Consolas"/>
+          <w:i/>
+        </w:rPr>
+        <w:t xml:space="preserve"> / </w:t>
+      </w:r>
+      <w:proofErr w:type="spellStart"/>
+      <w:r>
+        <w:rPr>
+          <w:rFonts w:ascii="Consolas" w:hAnsi="Consolas" w:cs="Consolas"/>
+          <w:i/>
+        </w:rPr>
+        <w:t>Long.MAX_VALUE</w:t>
+      </w:r>
       <w:bookmarkEnd w:id="0"/>
+      <w:proofErr w:type="spellEnd"/>
     </w:p>
     <w:sectPr>
       <w:pgSz w:w="12240" w:h="15840"/>

</xml_diff>